<commit_message>
added QC_Freq_Method and updated ppt, summary, and file_descriptions
</commit_message>
<xml_diff>
--- a/Summary.docx
+++ b/Summary.docx
@@ -1424,7 +1424,6 @@
           <w:szCs w:val="24"/>
         </w:rPr>
       </w:pPr>
-      <w:bookmarkStart w:id="0" w:name="_GoBack"/>
       <w:r>
         <w:rPr>
           <w:rFonts w:ascii="Helvetica" w:hAnsi="Helvetica" w:cs="Helvetica"/>
@@ -1479,7 +1478,6 @@
           </wp:inline>
         </w:drawing>
       </w:r>
-      <w:bookmarkEnd w:id="0"/>
     </w:p>
     <w:p>
       <w:pPr>
@@ -2101,6 +2099,653 @@
     </w:p>
     <w:p>
       <w:pPr>
+        <w:spacing w:line="216" w:lineRule="auto"/>
+        <w:rPr>
+          <w:rFonts w:ascii="Helvetica" w:hAnsi="Helvetica" w:cs="Helvetica"/>
+          <w:color w:val="9E3611"/>
+        </w:rPr>
+      </w:pPr>
+    </w:p>
+    <w:p>
+      <w:pPr>
+        <w:spacing w:line="216" w:lineRule="auto"/>
+        <w:rPr>
+          <w:rFonts w:ascii="Helvetica" w:hAnsi="Helvetica" w:cs="Helvetica"/>
+        </w:rPr>
+      </w:pPr>
+      <w:r>
+        <w:rPr>
+          <w:rFonts w:ascii="Helvetica" w:hAnsi="Helvetica" w:cs="Helvetica"/>
+        </w:rPr>
+        <w:t xml:space="preserve">We tested this method using 90% of the training dataset as the training dataset and 10% of the training dataset as the test dataset. The overall accuracy was 85% and the </w:t>
+      </w:r>
+      <w:r>
+        <w:rPr>
+          <w:rFonts w:ascii="Helvetica" w:hAnsi="Helvetica" w:cs="Helvetica"/>
+        </w:rPr>
+        <w:t xml:space="preserve">predictions </w:t>
+      </w:r>
+      <w:proofErr w:type="gramStart"/>
+      <w:r>
+        <w:rPr>
+          <w:rFonts w:ascii="Helvetica" w:hAnsi="Helvetica" w:cs="Helvetica"/>
+        </w:rPr>
+        <w:t xml:space="preserve">for </w:t>
+      </w:r>
+      <w:r>
+        <w:rPr>
+          <w:rFonts w:ascii="Helvetica" w:hAnsi="Helvetica" w:cs="Helvetica"/>
+        </w:rPr>
+        <w:t xml:space="preserve"> individual</w:t>
+      </w:r>
+      <w:proofErr w:type="gramEnd"/>
+      <w:r>
+        <w:rPr>
+          <w:rFonts w:ascii="Helvetica" w:hAnsi="Helvetica" w:cs="Helvetica"/>
+        </w:rPr>
+        <w:t xml:space="preserve"> authors is summarized in the table below, the correct author is on the left and the predicted author is across the top.</w:t>
+      </w:r>
+    </w:p>
+    <w:tbl>
+      <w:tblPr>
+        <w:tblW w:w="5600" w:type="dxa"/>
+        <w:tblInd w:w="1800" w:type="dxa"/>
+        <w:tblCellMar>
+          <w:left w:w="0" w:type="dxa"/>
+          <w:right w:w="0" w:type="dxa"/>
+        </w:tblCellMar>
+        <w:tblLook w:val="0600" w:firstRow="0" w:lastRow="0" w:firstColumn="0" w:lastColumn="0" w:noHBand="1" w:noVBand="1"/>
+      </w:tblPr>
+      <w:tblGrid>
+        <w:gridCol w:w="787"/>
+        <w:gridCol w:w="1604"/>
+        <w:gridCol w:w="1604"/>
+        <w:gridCol w:w="1605"/>
+      </w:tblGrid>
+      <w:tr>
+        <w:trPr>
+          <w:trHeight w:val="792"/>
+        </w:trPr>
+        <w:tc>
+          <w:tcPr>
+            <w:tcW w:w="787" w:type="dxa"/>
+            <w:tcBorders>
+              <w:top w:val="nil"/>
+              <w:left w:val="nil"/>
+              <w:bottom w:val="nil"/>
+              <w:right w:val="nil"/>
+            </w:tcBorders>
+            <w:shd w:val="clear" w:color="auto" w:fill="auto"/>
+            <w:tcMar>
+              <w:top w:w="13" w:type="dxa"/>
+              <w:left w:w="13" w:type="dxa"/>
+              <w:bottom w:w="0" w:type="dxa"/>
+              <w:right w:w="13" w:type="dxa"/>
+            </w:tcMar>
+            <w:vAlign w:val="bottom"/>
+            <w:hideMark/>
+          </w:tcPr>
+          <w:p>
+            <w:pPr>
+              <w:spacing w:line="216" w:lineRule="auto"/>
+              <w:rPr>
+                <w:rFonts w:ascii="Helvetica" w:hAnsi="Helvetica" w:cs="Helvetica"/>
+              </w:rPr>
+            </w:pPr>
+          </w:p>
+        </w:tc>
+        <w:tc>
+          <w:tcPr>
+            <w:tcW w:w="1604" w:type="dxa"/>
+            <w:tcBorders>
+              <w:top w:val="nil"/>
+              <w:left w:val="nil"/>
+              <w:bottom w:val="nil"/>
+              <w:right w:val="nil"/>
+            </w:tcBorders>
+            <w:shd w:val="clear" w:color="auto" w:fill="auto"/>
+            <w:tcMar>
+              <w:top w:w="13" w:type="dxa"/>
+              <w:left w:w="13" w:type="dxa"/>
+              <w:bottom w:w="0" w:type="dxa"/>
+              <w:right w:w="13" w:type="dxa"/>
+            </w:tcMar>
+            <w:vAlign w:val="bottom"/>
+            <w:hideMark/>
+          </w:tcPr>
+          <w:p>
+            <w:pPr>
+              <w:spacing w:line="216" w:lineRule="auto"/>
+              <w:jc w:val="center"/>
+              <w:rPr>
+                <w:rFonts w:ascii="Helvetica" w:hAnsi="Helvetica" w:cs="Helvetica"/>
+              </w:rPr>
+            </w:pPr>
+            <w:r>
+              <w:rPr>
+                <w:rFonts w:ascii="Helvetica" w:hAnsi="Helvetica" w:cs="Helvetica"/>
+              </w:rPr>
+              <w:t>EAP</w:t>
+            </w:r>
+          </w:p>
+        </w:tc>
+        <w:tc>
+          <w:tcPr>
+            <w:tcW w:w="1604" w:type="dxa"/>
+            <w:tcBorders>
+              <w:top w:val="nil"/>
+              <w:left w:val="nil"/>
+              <w:bottom w:val="nil"/>
+              <w:right w:val="nil"/>
+            </w:tcBorders>
+            <w:shd w:val="clear" w:color="auto" w:fill="auto"/>
+            <w:tcMar>
+              <w:top w:w="13" w:type="dxa"/>
+              <w:left w:w="13" w:type="dxa"/>
+              <w:bottom w:w="0" w:type="dxa"/>
+              <w:right w:w="13" w:type="dxa"/>
+            </w:tcMar>
+            <w:vAlign w:val="bottom"/>
+            <w:hideMark/>
+          </w:tcPr>
+          <w:p>
+            <w:pPr>
+              <w:spacing w:line="216" w:lineRule="auto"/>
+              <w:jc w:val="center"/>
+              <w:rPr>
+                <w:rFonts w:ascii="Helvetica" w:hAnsi="Helvetica" w:cs="Helvetica"/>
+              </w:rPr>
+            </w:pPr>
+            <w:r>
+              <w:rPr>
+                <w:rFonts w:ascii="Helvetica" w:hAnsi="Helvetica" w:cs="Helvetica"/>
+              </w:rPr>
+              <w:t>HPL</w:t>
+            </w:r>
+          </w:p>
+        </w:tc>
+        <w:tc>
+          <w:tcPr>
+            <w:tcW w:w="1605" w:type="dxa"/>
+            <w:tcBorders>
+              <w:top w:val="nil"/>
+              <w:left w:val="nil"/>
+              <w:bottom w:val="nil"/>
+              <w:right w:val="nil"/>
+            </w:tcBorders>
+            <w:shd w:val="clear" w:color="auto" w:fill="auto"/>
+            <w:tcMar>
+              <w:top w:w="13" w:type="dxa"/>
+              <w:left w:w="13" w:type="dxa"/>
+              <w:bottom w:w="0" w:type="dxa"/>
+              <w:right w:w="13" w:type="dxa"/>
+            </w:tcMar>
+            <w:vAlign w:val="bottom"/>
+            <w:hideMark/>
+          </w:tcPr>
+          <w:p>
+            <w:pPr>
+              <w:spacing w:line="216" w:lineRule="auto"/>
+              <w:jc w:val="center"/>
+              <w:rPr>
+                <w:rFonts w:ascii="Helvetica" w:hAnsi="Helvetica" w:cs="Helvetica"/>
+              </w:rPr>
+            </w:pPr>
+            <w:r>
+              <w:rPr>
+                <w:rFonts w:ascii="Helvetica" w:hAnsi="Helvetica" w:cs="Helvetica"/>
+              </w:rPr>
+              <w:t>MWS</w:t>
+            </w:r>
+          </w:p>
+        </w:tc>
+      </w:tr>
+      <w:tr>
+        <w:trPr>
+          <w:trHeight w:val="792"/>
+        </w:trPr>
+        <w:tc>
+          <w:tcPr>
+            <w:tcW w:w="787" w:type="dxa"/>
+            <w:tcBorders>
+              <w:top w:val="nil"/>
+              <w:left w:val="nil"/>
+              <w:bottom w:val="nil"/>
+              <w:right w:val="nil"/>
+            </w:tcBorders>
+            <w:shd w:val="clear" w:color="auto" w:fill="auto"/>
+            <w:tcMar>
+              <w:top w:w="13" w:type="dxa"/>
+              <w:left w:w="13" w:type="dxa"/>
+              <w:bottom w:w="0" w:type="dxa"/>
+              <w:right w:w="13" w:type="dxa"/>
+            </w:tcMar>
+            <w:vAlign w:val="center"/>
+            <w:hideMark/>
+          </w:tcPr>
+          <w:p>
+            <w:pPr>
+              <w:spacing w:line="216" w:lineRule="auto"/>
+              <w:jc w:val="right"/>
+              <w:rPr>
+                <w:rFonts w:ascii="Helvetica" w:hAnsi="Helvetica" w:cs="Helvetica"/>
+              </w:rPr>
+            </w:pPr>
+            <w:r>
+              <w:rPr>
+                <w:rFonts w:ascii="Helvetica" w:hAnsi="Helvetica" w:cs="Helvetica"/>
+              </w:rPr>
+              <w:t>EAP</w:t>
+            </w:r>
+          </w:p>
+        </w:tc>
+        <w:tc>
+          <w:tcPr>
+            <w:tcW w:w="1604" w:type="dxa"/>
+            <w:tcBorders>
+              <w:top w:val="nil"/>
+              <w:left w:val="nil"/>
+              <w:bottom w:val="nil"/>
+              <w:right w:val="nil"/>
+            </w:tcBorders>
+            <w:shd w:val="clear" w:color="auto" w:fill="FFC000"/>
+            <w:tcMar>
+              <w:top w:w="13" w:type="dxa"/>
+              <w:left w:w="13" w:type="dxa"/>
+              <w:bottom w:w="0" w:type="dxa"/>
+              <w:right w:w="13" w:type="dxa"/>
+            </w:tcMar>
+            <w:vAlign w:val="center"/>
+            <w:hideMark/>
+          </w:tcPr>
+          <w:p>
+            <w:pPr>
+              <w:spacing w:line="216" w:lineRule="auto"/>
+              <w:jc w:val="center"/>
+              <w:rPr>
+                <w:rFonts w:ascii="Helvetica" w:hAnsi="Helvetica" w:cs="Helvetica"/>
+              </w:rPr>
+            </w:pPr>
+            <w:r>
+              <w:rPr>
+                <w:rFonts w:ascii="Helvetica" w:hAnsi="Helvetica" w:cs="Helvetica"/>
+              </w:rPr>
+              <w:t>80%</w:t>
+            </w:r>
+          </w:p>
+        </w:tc>
+        <w:tc>
+          <w:tcPr>
+            <w:tcW w:w="1604" w:type="dxa"/>
+            <w:tcBorders>
+              <w:top w:val="nil"/>
+              <w:left w:val="nil"/>
+              <w:bottom w:val="nil"/>
+              <w:right w:val="nil"/>
+            </w:tcBorders>
+            <w:shd w:val="clear" w:color="auto" w:fill="auto"/>
+            <w:tcMar>
+              <w:top w:w="13" w:type="dxa"/>
+              <w:left w:w="13" w:type="dxa"/>
+              <w:bottom w:w="0" w:type="dxa"/>
+              <w:right w:w="13" w:type="dxa"/>
+            </w:tcMar>
+            <w:vAlign w:val="center"/>
+            <w:hideMark/>
+          </w:tcPr>
+          <w:p>
+            <w:pPr>
+              <w:spacing w:line="216" w:lineRule="auto"/>
+              <w:jc w:val="center"/>
+              <w:rPr>
+                <w:rFonts w:ascii="Helvetica" w:hAnsi="Helvetica" w:cs="Helvetica"/>
+              </w:rPr>
+            </w:pPr>
+            <w:r>
+              <w:rPr>
+                <w:rFonts w:ascii="Helvetica" w:hAnsi="Helvetica" w:cs="Helvetica"/>
+              </w:rPr>
+              <w:t>8%</w:t>
+            </w:r>
+          </w:p>
+        </w:tc>
+        <w:tc>
+          <w:tcPr>
+            <w:tcW w:w="1605" w:type="dxa"/>
+            <w:tcBorders>
+              <w:top w:val="nil"/>
+              <w:left w:val="nil"/>
+              <w:bottom w:val="nil"/>
+              <w:right w:val="nil"/>
+            </w:tcBorders>
+            <w:shd w:val="clear" w:color="auto" w:fill="auto"/>
+            <w:tcMar>
+              <w:top w:w="13" w:type="dxa"/>
+              <w:left w:w="13" w:type="dxa"/>
+              <w:bottom w:w="0" w:type="dxa"/>
+              <w:right w:w="13" w:type="dxa"/>
+            </w:tcMar>
+            <w:vAlign w:val="center"/>
+            <w:hideMark/>
+          </w:tcPr>
+          <w:p>
+            <w:pPr>
+              <w:spacing w:line="216" w:lineRule="auto"/>
+              <w:jc w:val="center"/>
+              <w:rPr>
+                <w:rFonts w:ascii="Helvetica" w:hAnsi="Helvetica" w:cs="Helvetica"/>
+              </w:rPr>
+            </w:pPr>
+            <w:r>
+              <w:rPr>
+                <w:rFonts w:ascii="Helvetica" w:hAnsi="Helvetica" w:cs="Helvetica"/>
+              </w:rPr>
+              <w:t>12%</w:t>
+            </w:r>
+          </w:p>
+        </w:tc>
+      </w:tr>
+      <w:tr>
+        <w:trPr>
+          <w:trHeight w:val="792"/>
+        </w:trPr>
+        <w:tc>
+          <w:tcPr>
+            <w:tcW w:w="787" w:type="dxa"/>
+            <w:tcBorders>
+              <w:top w:val="nil"/>
+              <w:left w:val="nil"/>
+              <w:bottom w:val="nil"/>
+              <w:right w:val="nil"/>
+            </w:tcBorders>
+            <w:shd w:val="clear" w:color="auto" w:fill="auto"/>
+            <w:tcMar>
+              <w:top w:w="13" w:type="dxa"/>
+              <w:left w:w="13" w:type="dxa"/>
+              <w:bottom w:w="0" w:type="dxa"/>
+              <w:right w:w="13" w:type="dxa"/>
+            </w:tcMar>
+            <w:vAlign w:val="center"/>
+            <w:hideMark/>
+          </w:tcPr>
+          <w:p>
+            <w:pPr>
+              <w:spacing w:line="216" w:lineRule="auto"/>
+              <w:jc w:val="right"/>
+              <w:rPr>
+                <w:rFonts w:ascii="Helvetica" w:hAnsi="Helvetica" w:cs="Helvetica"/>
+              </w:rPr>
+            </w:pPr>
+            <w:r>
+              <w:rPr>
+                <w:rFonts w:ascii="Helvetica" w:hAnsi="Helvetica" w:cs="Helvetica"/>
+              </w:rPr>
+              <w:t>HPL</w:t>
+            </w:r>
+          </w:p>
+        </w:tc>
+        <w:tc>
+          <w:tcPr>
+            <w:tcW w:w="1604" w:type="dxa"/>
+            <w:tcBorders>
+              <w:top w:val="nil"/>
+              <w:left w:val="nil"/>
+              <w:bottom w:val="nil"/>
+              <w:right w:val="nil"/>
+            </w:tcBorders>
+            <w:shd w:val="clear" w:color="auto" w:fill="auto"/>
+            <w:tcMar>
+              <w:top w:w="13" w:type="dxa"/>
+              <w:left w:w="13" w:type="dxa"/>
+              <w:bottom w:w="0" w:type="dxa"/>
+              <w:right w:w="13" w:type="dxa"/>
+            </w:tcMar>
+            <w:vAlign w:val="center"/>
+            <w:hideMark/>
+          </w:tcPr>
+          <w:p>
+            <w:pPr>
+              <w:spacing w:line="216" w:lineRule="auto"/>
+              <w:jc w:val="center"/>
+              <w:rPr>
+                <w:rFonts w:ascii="Helvetica" w:hAnsi="Helvetica" w:cs="Helvetica"/>
+              </w:rPr>
+            </w:pPr>
+            <w:r>
+              <w:rPr>
+                <w:rFonts w:ascii="Helvetica" w:hAnsi="Helvetica" w:cs="Helvetica"/>
+              </w:rPr>
+              <w:t>8%</w:t>
+            </w:r>
+          </w:p>
+        </w:tc>
+        <w:tc>
+          <w:tcPr>
+            <w:tcW w:w="1604" w:type="dxa"/>
+            <w:tcBorders>
+              <w:top w:val="nil"/>
+              <w:left w:val="nil"/>
+              <w:bottom w:val="nil"/>
+              <w:right w:val="nil"/>
+            </w:tcBorders>
+            <w:shd w:val="clear" w:color="auto" w:fill="FFC000"/>
+            <w:tcMar>
+              <w:top w:w="13" w:type="dxa"/>
+              <w:left w:w="13" w:type="dxa"/>
+              <w:bottom w:w="0" w:type="dxa"/>
+              <w:right w:w="13" w:type="dxa"/>
+            </w:tcMar>
+            <w:vAlign w:val="center"/>
+            <w:hideMark/>
+          </w:tcPr>
+          <w:p>
+            <w:pPr>
+              <w:spacing w:line="216" w:lineRule="auto"/>
+              <w:jc w:val="center"/>
+              <w:rPr>
+                <w:rFonts w:ascii="Helvetica" w:hAnsi="Helvetica" w:cs="Helvetica"/>
+              </w:rPr>
+            </w:pPr>
+            <w:r>
+              <w:rPr>
+                <w:rFonts w:ascii="Helvetica" w:hAnsi="Helvetica" w:cs="Helvetica"/>
+              </w:rPr>
+              <w:t>88%</w:t>
+            </w:r>
+          </w:p>
+        </w:tc>
+        <w:tc>
+          <w:tcPr>
+            <w:tcW w:w="1605" w:type="dxa"/>
+            <w:tcBorders>
+              <w:top w:val="nil"/>
+              <w:left w:val="nil"/>
+              <w:bottom w:val="nil"/>
+              <w:right w:val="nil"/>
+            </w:tcBorders>
+            <w:shd w:val="clear" w:color="auto" w:fill="auto"/>
+            <w:tcMar>
+              <w:top w:w="13" w:type="dxa"/>
+              <w:left w:w="13" w:type="dxa"/>
+              <w:bottom w:w="0" w:type="dxa"/>
+              <w:right w:w="13" w:type="dxa"/>
+            </w:tcMar>
+            <w:vAlign w:val="center"/>
+            <w:hideMark/>
+          </w:tcPr>
+          <w:p>
+            <w:pPr>
+              <w:spacing w:line="216" w:lineRule="auto"/>
+              <w:jc w:val="center"/>
+              <w:rPr>
+                <w:rFonts w:ascii="Helvetica" w:hAnsi="Helvetica" w:cs="Helvetica"/>
+              </w:rPr>
+            </w:pPr>
+            <w:r>
+              <w:rPr>
+                <w:rFonts w:ascii="Helvetica" w:hAnsi="Helvetica" w:cs="Helvetica"/>
+              </w:rPr>
+              <w:t>5%</w:t>
+            </w:r>
+          </w:p>
+        </w:tc>
+      </w:tr>
+      <w:tr>
+        <w:trPr>
+          <w:trHeight w:val="716"/>
+        </w:trPr>
+        <w:tc>
+          <w:tcPr>
+            <w:tcW w:w="787" w:type="dxa"/>
+            <w:tcBorders>
+              <w:top w:val="nil"/>
+              <w:left w:val="nil"/>
+              <w:bottom w:val="nil"/>
+              <w:right w:val="nil"/>
+            </w:tcBorders>
+            <w:shd w:val="clear" w:color="auto" w:fill="auto"/>
+            <w:tcMar>
+              <w:top w:w="13" w:type="dxa"/>
+              <w:left w:w="13" w:type="dxa"/>
+              <w:bottom w:w="0" w:type="dxa"/>
+              <w:right w:w="13" w:type="dxa"/>
+            </w:tcMar>
+            <w:vAlign w:val="center"/>
+            <w:hideMark/>
+          </w:tcPr>
+          <w:p>
+            <w:pPr>
+              <w:spacing w:line="216" w:lineRule="auto"/>
+              <w:jc w:val="right"/>
+              <w:rPr>
+                <w:rFonts w:ascii="Helvetica" w:hAnsi="Helvetica" w:cs="Helvetica"/>
+              </w:rPr>
+            </w:pPr>
+            <w:r>
+              <w:rPr>
+                <w:rFonts w:ascii="Helvetica" w:hAnsi="Helvetica" w:cs="Helvetica"/>
+              </w:rPr>
+              <w:t>MWS</w:t>
+            </w:r>
+          </w:p>
+        </w:tc>
+        <w:tc>
+          <w:tcPr>
+            <w:tcW w:w="1604" w:type="dxa"/>
+            <w:tcBorders>
+              <w:top w:val="nil"/>
+              <w:left w:val="nil"/>
+              <w:bottom w:val="nil"/>
+              <w:right w:val="nil"/>
+            </w:tcBorders>
+            <w:shd w:val="clear" w:color="auto" w:fill="auto"/>
+            <w:tcMar>
+              <w:top w:w="13" w:type="dxa"/>
+              <w:left w:w="13" w:type="dxa"/>
+              <w:bottom w:w="0" w:type="dxa"/>
+              <w:right w:w="13" w:type="dxa"/>
+            </w:tcMar>
+            <w:vAlign w:val="center"/>
+            <w:hideMark/>
+          </w:tcPr>
+          <w:p>
+            <w:pPr>
+              <w:spacing w:line="216" w:lineRule="auto"/>
+              <w:jc w:val="center"/>
+              <w:rPr>
+                <w:rFonts w:ascii="Helvetica" w:hAnsi="Helvetica" w:cs="Helvetica"/>
+              </w:rPr>
+            </w:pPr>
+            <w:r>
+              <w:rPr>
+                <w:rFonts w:ascii="Helvetica" w:hAnsi="Helvetica" w:cs="Helvetica"/>
+              </w:rPr>
+              <w:t>7%</w:t>
+            </w:r>
+          </w:p>
+        </w:tc>
+        <w:tc>
+          <w:tcPr>
+            <w:tcW w:w="1604" w:type="dxa"/>
+            <w:tcBorders>
+              <w:top w:val="nil"/>
+              <w:left w:val="nil"/>
+              <w:bottom w:val="nil"/>
+              <w:right w:val="nil"/>
+            </w:tcBorders>
+            <w:shd w:val="clear" w:color="auto" w:fill="auto"/>
+            <w:tcMar>
+              <w:top w:w="13" w:type="dxa"/>
+              <w:left w:w="13" w:type="dxa"/>
+              <w:bottom w:w="0" w:type="dxa"/>
+              <w:right w:w="13" w:type="dxa"/>
+            </w:tcMar>
+            <w:vAlign w:val="center"/>
+            <w:hideMark/>
+          </w:tcPr>
+          <w:p>
+            <w:pPr>
+              <w:spacing w:line="216" w:lineRule="auto"/>
+              <w:jc w:val="center"/>
+              <w:rPr>
+                <w:rFonts w:ascii="Helvetica" w:hAnsi="Helvetica" w:cs="Helvetica"/>
+              </w:rPr>
+            </w:pPr>
+            <w:r>
+              <w:rPr>
+                <w:rFonts w:ascii="Helvetica" w:hAnsi="Helvetica" w:cs="Helvetica"/>
+              </w:rPr>
+              <w:t>3%</w:t>
+            </w:r>
+          </w:p>
+        </w:tc>
+        <w:tc>
+          <w:tcPr>
+            <w:tcW w:w="1605" w:type="dxa"/>
+            <w:tcBorders>
+              <w:top w:val="nil"/>
+              <w:left w:val="nil"/>
+              <w:bottom w:val="nil"/>
+              <w:right w:val="nil"/>
+            </w:tcBorders>
+            <w:shd w:val="clear" w:color="auto" w:fill="FFC000"/>
+            <w:tcMar>
+              <w:top w:w="13" w:type="dxa"/>
+              <w:left w:w="13" w:type="dxa"/>
+              <w:bottom w:w="0" w:type="dxa"/>
+              <w:right w:w="13" w:type="dxa"/>
+            </w:tcMar>
+            <w:vAlign w:val="center"/>
+            <w:hideMark/>
+          </w:tcPr>
+          <w:p>
+            <w:pPr>
+              <w:spacing w:line="216" w:lineRule="auto"/>
+              <w:jc w:val="center"/>
+              <w:rPr>
+                <w:rFonts w:ascii="Helvetica" w:hAnsi="Helvetica" w:cs="Helvetica"/>
+              </w:rPr>
+            </w:pPr>
+            <w:r>
+              <w:rPr>
+                <w:rFonts w:ascii="Helvetica" w:hAnsi="Helvetica" w:cs="Helvetica"/>
+              </w:rPr>
+              <w:t>90%</w:t>
+            </w:r>
+          </w:p>
+        </w:tc>
+      </w:tr>
+    </w:tbl>
+    <w:p>
+      <w:pPr>
+        <w:spacing w:line="216" w:lineRule="auto"/>
+        <w:rPr>
+          <w:rFonts w:ascii="Helvetica" w:hAnsi="Helvetica" w:cs="Helvetica"/>
+        </w:rPr>
+      </w:pPr>
+    </w:p>
+    <w:p>
+      <w:pPr>
         <w:pBdr>
           <w:bottom w:val="single" w:sz="6" w:space="4" w:color="EEEEEE"/>
         </w:pBdr>
@@ -2115,14 +2760,7 @@
           <w:szCs w:val="42"/>
         </w:rPr>
       </w:pPr>
-    </w:p>
-    <w:p>
-      <w:pPr>
-        <w:pBdr>
-          <w:bottom w:val="single" w:sz="6" w:space="4" w:color="EEEEEE"/>
-        </w:pBdr>
-        <w:spacing w:before="100" w:beforeAutospacing="1" w:after="100" w:afterAutospacing="1" w:line="240" w:lineRule="auto"/>
-        <w:outlineLvl w:val="1"/>
+      <w:r>
         <w:rPr>
           <w:rFonts w:ascii="Helvetica" w:eastAsia="Times New Roman" w:hAnsi="Helvetica" w:cs="Helvetica"/>
           <w:b/>
@@ -2131,16 +2769,7 @@
           <w:sz w:val="42"/>
           <w:szCs w:val="42"/>
         </w:rPr>
-      </w:pPr>
-      <w:r>
-        <w:rPr>
-          <w:rFonts w:ascii="Helvetica" w:eastAsia="Times New Roman" w:hAnsi="Helvetica" w:cs="Helvetica"/>
-          <w:b/>
-          <w:bCs/>
-          <w:color w:val="333333"/>
-          <w:sz w:val="42"/>
-          <w:szCs w:val="42"/>
-        </w:rPr>
+        <w:lastRenderedPageBreak/>
         <w:t>How does our assigned authorship compare to data with author already assigned?</w:t>
       </w:r>
     </w:p>
@@ -2199,28 +2828,6 @@
     </w:p>
     <w:p>
       <w:pPr>
-        <w:rPr>
-          <w:rFonts w:ascii="Helvetica" w:hAnsi="Helvetica" w:cs="Helvetica"/>
-        </w:rPr>
-      </w:pPr>
-    </w:p>
-    <w:p>
-      <w:pPr>
-        <w:rPr>
-          <w:rFonts w:ascii="Helvetica" w:hAnsi="Helvetica" w:cs="Helvetica"/>
-        </w:rPr>
-      </w:pPr>
-    </w:p>
-    <w:p>
-      <w:pPr>
-        <w:rPr>
-          <w:rFonts w:ascii="Helvetica" w:hAnsi="Helvetica" w:cs="Helvetica"/>
-        </w:rPr>
-      </w:pPr>
-    </w:p>
-    <w:p>
-      <w:pPr>
-        <w:jc w:val="right"/>
         <w:rPr>
           <w:rFonts w:ascii="Helvetica" w:hAnsi="Helvetica" w:cs="Helvetica"/>
         </w:rPr>
@@ -2230,15 +2837,14 @@
           <w:rFonts w:ascii="Helvetica" w:hAnsi="Helvetica" w:cs="Helvetica"/>
           <w:noProof/>
         </w:rPr>
-        <w:lastRenderedPageBreak/>
         <w:drawing>
           <wp:anchor distT="0" distB="0" distL="114300" distR="114300" simplePos="0" relativeHeight="251659264" behindDoc="0" locked="0" layoutInCell="1" allowOverlap="1" wp14:anchorId="3DF0D033" wp14:editId="5A701901">
             <wp:simplePos x="0" y="0"/>
             <wp:positionH relativeFrom="margin">
-              <wp:align>right</wp:align>
+              <wp:posOffset>3208593</wp:posOffset>
             </wp:positionH>
             <wp:positionV relativeFrom="paragraph">
-              <wp:posOffset>-420370</wp:posOffset>
+              <wp:posOffset>2794</wp:posOffset>
             </wp:positionV>
             <wp:extent cx="2880360" cy="1920240"/>
             <wp:effectExtent l="0" t="0" r="0" b="3810"/>
@@ -2310,10 +2916,10 @@
           <wp:anchor distT="0" distB="0" distL="114300" distR="114300" simplePos="0" relativeHeight="251660288" behindDoc="0" locked="0" layoutInCell="1" allowOverlap="1" wp14:anchorId="4B9BF727" wp14:editId="038F51D7">
             <wp:simplePos x="0" y="0"/>
             <wp:positionH relativeFrom="margin">
-              <wp:posOffset>180975</wp:posOffset>
+              <wp:posOffset>167761</wp:posOffset>
             </wp:positionH>
             <wp:positionV relativeFrom="paragraph">
-              <wp:posOffset>-419735</wp:posOffset>
+              <wp:posOffset>24571</wp:posOffset>
             </wp:positionV>
             <wp:extent cx="2880360" cy="1920240"/>
             <wp:effectExtent l="0" t="0" r="0" b="3810"/>
@@ -2379,7 +2985,13 @@
     </w:p>
     <w:p>
       <w:pPr>
-        <w:jc w:val="right"/>
+        <w:rPr>
+          <w:rFonts w:ascii="Helvetica" w:hAnsi="Helvetica" w:cs="Helvetica"/>
+        </w:rPr>
+      </w:pPr>
+    </w:p>
+    <w:p>
+      <w:pPr>
         <w:rPr>
           <w:rFonts w:ascii="Helvetica" w:hAnsi="Helvetica" w:cs="Helvetica"/>
         </w:rPr>
@@ -2433,10 +3045,10 @@
           <wp:anchor distT="0" distB="0" distL="114300" distR="114300" simplePos="0" relativeHeight="251662336" behindDoc="0" locked="0" layoutInCell="1" allowOverlap="1" wp14:anchorId="19B6B468" wp14:editId="3F99286E">
             <wp:simplePos x="0" y="0"/>
             <wp:positionH relativeFrom="column">
-              <wp:posOffset>3178810</wp:posOffset>
+              <wp:posOffset>3170882</wp:posOffset>
             </wp:positionH>
             <wp:positionV relativeFrom="paragraph">
-              <wp:posOffset>26670</wp:posOffset>
+              <wp:posOffset>264732</wp:posOffset>
             </wp:positionV>
             <wp:extent cx="3108959" cy="1554480"/>
             <wp:effectExtent l="0" t="0" r="0" b="7620"/>
@@ -2499,19 +3111,283 @@
           </wp:anchor>
         </w:drawing>
       </w:r>
+    </w:p>
+    <w:p>
+      <w:pPr>
+        <w:jc w:val="right"/>
+        <w:rPr>
+          <w:rFonts w:ascii="Helvetica" w:hAnsi="Helvetica" w:cs="Helvetica"/>
+        </w:rPr>
+      </w:pPr>
       <w:r>
         <w:rPr>
           <w:rFonts w:ascii="Helvetica" w:hAnsi="Helvetica" w:cs="Helvetica"/>
           <w:noProof/>
         </w:rPr>
+        <w:drawing>
+          <wp:anchor distT="0" distB="0" distL="114300" distR="114300" simplePos="0" relativeHeight="251663360" behindDoc="0" locked="0" layoutInCell="1" allowOverlap="1" wp14:anchorId="4ECE1441" wp14:editId="71B0E0A5">
+            <wp:simplePos x="0" y="0"/>
+            <wp:positionH relativeFrom="margin">
+              <wp:align>left</wp:align>
+            </wp:positionH>
+            <wp:positionV relativeFrom="paragraph">
+              <wp:posOffset>2750</wp:posOffset>
+            </wp:positionV>
+            <wp:extent cx="3108960" cy="1554480"/>
+            <wp:effectExtent l="0" t="0" r="0" b="7620"/>
+            <wp:wrapNone/>
+            <wp:docPr id="11" name="Content Placeholder 8">
+              <a:extLst xmlns:a="http://schemas.openxmlformats.org/drawingml/2006/main">
+                <a:ext uri="{FF2B5EF4-FFF2-40B4-BE49-F238E27FC236}">
+                  <a16:creationId xmlns:a16="http://schemas.microsoft.com/office/drawing/2014/main" id="{72AE1113-7AFD-4105-99B2-948FB4870D76}"/>
+                </a:ext>
+              </a:extLst>
+            </wp:docPr>
+            <wp:cNvGraphicFramePr>
+              <a:graphicFrameLocks xmlns:a="http://schemas.openxmlformats.org/drawingml/2006/main" noChangeAspect="1"/>
+            </wp:cNvGraphicFramePr>
+            <a:graphic xmlns:a="http://schemas.openxmlformats.org/drawingml/2006/main">
+              <a:graphicData uri="http://schemas.openxmlformats.org/drawingml/2006/picture">
+                <pic:pic xmlns:pic="http://schemas.openxmlformats.org/drawingml/2006/picture">
+                  <pic:nvPicPr>
+                    <pic:cNvPr id="11" name="Content Placeholder 8">
+                      <a:extLst>
+                        <a:ext uri="{FF2B5EF4-FFF2-40B4-BE49-F238E27FC236}">
+                          <a16:creationId xmlns:a16="http://schemas.microsoft.com/office/drawing/2014/main" id="{72AE1113-7AFD-4105-99B2-948FB4870D76}"/>
+                        </a:ext>
+                      </a:extLst>
+                    </pic:cNvPr>
+                    <pic:cNvPicPr>
+                      <a:picLocks noChangeAspect="1"/>
+                    </pic:cNvPicPr>
+                  </pic:nvPicPr>
+                  <pic:blipFill>
+                    <a:blip r:embed="rId16" cstate="print">
+                      <a:extLst>
+                        <a:ext uri="{28A0092B-C50C-407E-A947-70E740481C1C}">
+                          <a14:useLocalDpi xmlns:a14="http://schemas.microsoft.com/office/drawing/2010/main" val="0"/>
+                        </a:ext>
+                      </a:extLst>
+                    </a:blip>
+                    <a:stretch>
+                      <a:fillRect/>
+                    </a:stretch>
+                  </pic:blipFill>
+                  <pic:spPr>
+                    <a:xfrm>
+                      <a:off x="0" y="0"/>
+                      <a:ext cx="3108960" cy="1554480"/>
+                    </a:xfrm>
+                    <a:prstGeom prst="rect">
+                      <a:avLst/>
+                    </a:prstGeom>
+                  </pic:spPr>
+                </pic:pic>
+              </a:graphicData>
+            </a:graphic>
+            <wp14:sizeRelH relativeFrom="margin">
+              <wp14:pctWidth>0</wp14:pctWidth>
+            </wp14:sizeRelH>
+            <wp14:sizeRelV relativeFrom="margin">
+              <wp14:pctHeight>0</wp14:pctHeight>
+            </wp14:sizeRelV>
+          </wp:anchor>
+        </w:drawing>
+      </w:r>
+    </w:p>
+    <w:p>
+      <w:pPr>
+        <w:jc w:val="right"/>
+        <w:rPr>
+          <w:rFonts w:ascii="Helvetica" w:hAnsi="Helvetica" w:cs="Helvetica"/>
+        </w:rPr>
+      </w:pPr>
+    </w:p>
+    <w:p>
+      <w:pPr>
+        <w:rPr>
+          <w:rFonts w:ascii="Helvetica" w:hAnsi="Helvetica" w:cs="Helvetica"/>
+        </w:rPr>
+      </w:pPr>
+    </w:p>
+    <w:p>
+      <w:pPr>
+        <w:rPr>
+          <w:rFonts w:ascii="Helvetica" w:hAnsi="Helvetica" w:cs="Helvetica"/>
+        </w:rPr>
+      </w:pPr>
+    </w:p>
+    <w:p>
+      <w:pPr>
+        <w:rPr>
+          <w:rFonts w:ascii="Helvetica" w:hAnsi="Helvetica" w:cs="Helvetica"/>
+        </w:rPr>
+      </w:pPr>
+    </w:p>
+    <w:p>
+      <w:pPr>
+        <w:rPr>
+          <w:rFonts w:ascii="Helvetica" w:hAnsi="Helvetica" w:cs="Helvetica"/>
+        </w:rPr>
+      </w:pPr>
+    </w:p>
+    <w:p>
+      <w:pPr>
+        <w:rPr>
+          <w:rFonts w:ascii="Helvetica" w:hAnsi="Helvetica" w:cs="Helvetica"/>
+        </w:rPr>
+      </w:pPr>
+    </w:p>
+    <w:p>
+      <w:pPr>
+        <w:rPr>
+          <w:rFonts w:ascii="Helvetica" w:hAnsi="Helvetica" w:cs="Helvetica"/>
+        </w:rPr>
+      </w:pPr>
+    </w:p>
+    <w:p>
+      <w:pPr>
+        <w:rPr>
+          <w:rFonts w:ascii="Helvetica" w:hAnsi="Helvetica" w:cs="Helvetica"/>
+        </w:rPr>
+      </w:pPr>
+      <w:r>
+        <w:rPr>
+          <w:rFonts w:ascii="Helvetica" w:hAnsi="Helvetica" w:cs="Helvetica"/>
+          <w:noProof/>
+        </w:rPr>
+        <w:drawing>
+          <wp:inline distT="0" distB="0" distL="0" distR="0" wp14:anchorId="4261B3E3" wp14:editId="393EDBF0">
+            <wp:extent cx="2900750" cy="1828800"/>
+            <wp:effectExtent l="0" t="0" r="0" b="0"/>
+            <wp:docPr id="16" name="Picture 16"/>
+            <wp:cNvGraphicFramePr>
+              <a:graphicFrameLocks xmlns:a="http://schemas.openxmlformats.org/drawingml/2006/main" noChangeAspect="1"/>
+            </wp:cNvGraphicFramePr>
+            <a:graphic xmlns:a="http://schemas.openxmlformats.org/drawingml/2006/main">
+              <a:graphicData uri="http://schemas.openxmlformats.org/drawingml/2006/picture">
+                <pic:pic xmlns:pic="http://schemas.openxmlformats.org/drawingml/2006/picture">
+                  <pic:nvPicPr>
+                    <pic:cNvPr id="0" name="Picture 3"/>
+                    <pic:cNvPicPr>
+                      <a:picLocks noChangeAspect="1" noChangeArrowheads="1"/>
+                    </pic:cNvPicPr>
+                  </pic:nvPicPr>
+                  <pic:blipFill>
+                    <a:blip r:embed="rId17" cstate="print">
+                      <a:extLst>
+                        <a:ext uri="{28A0092B-C50C-407E-A947-70E740481C1C}">
+                          <a14:useLocalDpi xmlns:a14="http://schemas.microsoft.com/office/drawing/2010/main" val="0"/>
+                        </a:ext>
+                      </a:extLst>
+                    </a:blip>
+                    <a:srcRect/>
+                    <a:stretch>
+                      <a:fillRect/>
+                    </a:stretch>
+                  </pic:blipFill>
+                  <pic:spPr bwMode="auto">
+                    <a:xfrm>
+                      <a:off x="0" y="0"/>
+                      <a:ext cx="2900750" cy="1828800"/>
+                    </a:xfrm>
+                    <a:prstGeom prst="rect">
+                      <a:avLst/>
+                    </a:prstGeom>
+                    <a:noFill/>
+                    <a:ln>
+                      <a:noFill/>
+                    </a:ln>
+                  </pic:spPr>
+                </pic:pic>
+              </a:graphicData>
+            </a:graphic>
+          </wp:inline>
+        </w:drawing>
+      </w:r>
+      <w:r>
+        <w:rPr>
+          <w:rFonts w:ascii="Helvetica" w:hAnsi="Helvetica" w:cs="Helvetica"/>
+          <w:noProof/>
+        </w:rPr>
+        <w:drawing>
+          <wp:inline distT="0" distB="0" distL="0" distR="0" wp14:anchorId="71FFBAB3" wp14:editId="7AAA6B85">
+            <wp:extent cx="2814690" cy="1828800"/>
+            <wp:effectExtent l="0" t="0" r="5080" b="0"/>
+            <wp:docPr id="15" name="Picture 15"/>
+            <wp:cNvGraphicFramePr>
+              <a:graphicFrameLocks xmlns:a="http://schemas.openxmlformats.org/drawingml/2006/main" noChangeAspect="1"/>
+            </wp:cNvGraphicFramePr>
+            <a:graphic xmlns:a="http://schemas.openxmlformats.org/drawingml/2006/main">
+              <a:graphicData uri="http://schemas.openxmlformats.org/drawingml/2006/picture">
+                <pic:pic xmlns:pic="http://schemas.openxmlformats.org/drawingml/2006/picture">
+                  <pic:nvPicPr>
+                    <pic:cNvPr id="0" name="Picture 2"/>
+                    <pic:cNvPicPr>
+                      <a:picLocks noChangeAspect="1" noChangeArrowheads="1"/>
+                    </pic:cNvPicPr>
+                  </pic:nvPicPr>
+                  <pic:blipFill>
+                    <a:blip r:embed="rId18" cstate="print">
+                      <a:extLst>
+                        <a:ext uri="{28A0092B-C50C-407E-A947-70E740481C1C}">
+                          <a14:useLocalDpi xmlns:a14="http://schemas.microsoft.com/office/drawing/2010/main" val="0"/>
+                        </a:ext>
+                      </a:extLst>
+                    </a:blip>
+                    <a:srcRect/>
+                    <a:stretch>
+                      <a:fillRect/>
+                    </a:stretch>
+                  </pic:blipFill>
+                  <pic:spPr bwMode="auto">
+                    <a:xfrm>
+                      <a:off x="0" y="0"/>
+                      <a:ext cx="2814690" cy="1828800"/>
+                    </a:xfrm>
+                    <a:prstGeom prst="rect">
+                      <a:avLst/>
+                    </a:prstGeom>
+                    <a:noFill/>
+                    <a:ln>
+                      <a:noFill/>
+                    </a:ln>
+                  </pic:spPr>
+                </pic:pic>
+              </a:graphicData>
+            </a:graphic>
+          </wp:inline>
+        </w:drawing>
+      </w:r>
+      <w:r>
+        <w:rPr>
+          <w:rFonts w:ascii="Helvetica" w:hAnsi="Helvetica" w:cs="Helvetica"/>
+        </w:rPr>
+        <w:t xml:space="preserve"> </w:t>
+      </w:r>
+    </w:p>
+    <w:p>
+      <w:pPr>
+        <w:rPr>
+          <w:rFonts w:ascii="Helvetica" w:hAnsi="Helvetica" w:cs="Helvetica"/>
+        </w:rPr>
+      </w:pPr>
+      <w:bookmarkStart w:id="0" w:name="_GoBack"/>
+      <w:bookmarkEnd w:id="0"/>
+      <w:r>
+        <w:rPr>
+          <w:rFonts w:ascii="Helvetica" w:hAnsi="Helvetica" w:cs="Helvetica"/>
+          <w:noProof/>
+        </w:rPr>
+        <w:lastRenderedPageBreak/>
         <w:drawing>
           <wp:anchor distT="0" distB="0" distL="114300" distR="114300" simplePos="0" relativeHeight="251668480" behindDoc="0" locked="0" layoutInCell="1" allowOverlap="1" wp14:anchorId="7164711F" wp14:editId="3554B90F">
             <wp:simplePos x="0" y="0"/>
             <wp:positionH relativeFrom="column">
-              <wp:posOffset>3105785</wp:posOffset>
+              <wp:posOffset>3195485</wp:posOffset>
             </wp:positionH>
             <wp:positionV relativeFrom="paragraph">
-              <wp:posOffset>4295775</wp:posOffset>
+              <wp:posOffset>-175047</wp:posOffset>
             </wp:positionV>
             <wp:extent cx="2880360" cy="1920240"/>
             <wp:effectExtent l="0" t="0" r="0" b="3810"/>
@@ -2542,7 +3418,7 @@
                     </pic:cNvPicPr>
                   </pic:nvPicPr>
                   <pic:blipFill>
-                    <a:blip r:embed="rId16" cstate="print">
+                    <a:blip r:embed="rId19" cstate="print">
                       <a:extLst>
                         <a:ext uri="{28A0092B-C50C-407E-A947-70E740481C1C}">
                           <a14:useLocalDpi xmlns:a14="http://schemas.microsoft.com/office/drawing/2010/main" val="0"/>
@@ -2583,10 +3459,10 @@
           <wp:anchor distT="0" distB="0" distL="114300" distR="114300" simplePos="0" relativeHeight="251669504" behindDoc="0" locked="0" layoutInCell="1" allowOverlap="1" wp14:anchorId="1F16CD8F" wp14:editId="48D8ABA9">
             <wp:simplePos x="0" y="0"/>
             <wp:positionH relativeFrom="column">
-              <wp:posOffset>161925</wp:posOffset>
+              <wp:posOffset>124927</wp:posOffset>
             </wp:positionH>
             <wp:positionV relativeFrom="paragraph">
-              <wp:posOffset>4276725</wp:posOffset>
+              <wp:posOffset>-159884</wp:posOffset>
             </wp:positionV>
             <wp:extent cx="2880360" cy="1920240"/>
             <wp:effectExtent l="0" t="0" r="0" b="3810"/>
@@ -2648,244 +3524,6 @@
             </wp14:sizeRelV>
           </wp:anchor>
         </w:drawing>
-      </w:r>
-      <w:r>
-        <w:rPr>
-          <w:rFonts w:ascii="Helvetica" w:hAnsi="Helvetica" w:cs="Helvetica"/>
-          <w:noProof/>
-        </w:rPr>
-        <w:drawing>
-          <wp:anchor distT="0" distB="0" distL="114300" distR="114300" simplePos="0" relativeHeight="251663360" behindDoc="0" locked="0" layoutInCell="1" allowOverlap="1" wp14:anchorId="4ECE1441" wp14:editId="71B0E0A5">
-            <wp:simplePos x="0" y="0"/>
-            <wp:positionH relativeFrom="column">
-              <wp:posOffset>0</wp:posOffset>
-            </wp:positionH>
-            <wp:positionV relativeFrom="paragraph">
-              <wp:posOffset>0</wp:posOffset>
-            </wp:positionV>
-            <wp:extent cx="3108960" cy="1554480"/>
-            <wp:effectExtent l="0" t="0" r="0" b="7620"/>
-            <wp:wrapNone/>
-            <wp:docPr id="11" name="Content Placeholder 8">
-              <a:extLst xmlns:a="http://schemas.openxmlformats.org/drawingml/2006/main">
-                <a:ext uri="{FF2B5EF4-FFF2-40B4-BE49-F238E27FC236}">
-                  <a16:creationId xmlns:a16="http://schemas.microsoft.com/office/drawing/2014/main" id="{72AE1113-7AFD-4105-99B2-948FB4870D76}"/>
-                </a:ext>
-              </a:extLst>
-            </wp:docPr>
-            <wp:cNvGraphicFramePr>
-              <a:graphicFrameLocks xmlns:a="http://schemas.openxmlformats.org/drawingml/2006/main" noChangeAspect="1"/>
-            </wp:cNvGraphicFramePr>
-            <a:graphic xmlns:a="http://schemas.openxmlformats.org/drawingml/2006/main">
-              <a:graphicData uri="http://schemas.openxmlformats.org/drawingml/2006/picture">
-                <pic:pic xmlns:pic="http://schemas.openxmlformats.org/drawingml/2006/picture">
-                  <pic:nvPicPr>
-                    <pic:cNvPr id="11" name="Content Placeholder 8">
-                      <a:extLst>
-                        <a:ext uri="{FF2B5EF4-FFF2-40B4-BE49-F238E27FC236}">
-                          <a16:creationId xmlns:a16="http://schemas.microsoft.com/office/drawing/2014/main" id="{72AE1113-7AFD-4105-99B2-948FB4870D76}"/>
-                        </a:ext>
-                      </a:extLst>
-                    </pic:cNvPr>
-                    <pic:cNvPicPr>
-                      <a:picLocks noChangeAspect="1"/>
-                    </pic:cNvPicPr>
-                  </pic:nvPicPr>
-                  <pic:blipFill>
-                    <a:blip r:embed="rId17" cstate="print">
-                      <a:extLst>
-                        <a:ext uri="{28A0092B-C50C-407E-A947-70E740481C1C}">
-                          <a14:useLocalDpi xmlns:a14="http://schemas.microsoft.com/office/drawing/2010/main" val="0"/>
-                        </a:ext>
-                      </a:extLst>
-                    </a:blip>
-                    <a:stretch>
-                      <a:fillRect/>
-                    </a:stretch>
-                  </pic:blipFill>
-                  <pic:spPr>
-                    <a:xfrm>
-                      <a:off x="0" y="0"/>
-                      <a:ext cx="3108960" cy="1554480"/>
-                    </a:xfrm>
-                    <a:prstGeom prst="rect">
-                      <a:avLst/>
-                    </a:prstGeom>
-                  </pic:spPr>
-                </pic:pic>
-              </a:graphicData>
-            </a:graphic>
-            <wp14:sizeRelH relativeFrom="margin">
-              <wp14:pctWidth>0</wp14:pctWidth>
-            </wp14:sizeRelH>
-            <wp14:sizeRelV relativeFrom="margin">
-              <wp14:pctHeight>0</wp14:pctHeight>
-            </wp14:sizeRelV>
-          </wp:anchor>
-        </w:drawing>
-      </w:r>
-    </w:p>
-    <w:p>
-      <w:pPr>
-        <w:rPr>
-          <w:rFonts w:ascii="Helvetica" w:hAnsi="Helvetica" w:cs="Helvetica"/>
-        </w:rPr>
-      </w:pPr>
-    </w:p>
-    <w:p>
-      <w:pPr>
-        <w:rPr>
-          <w:rFonts w:ascii="Helvetica" w:hAnsi="Helvetica" w:cs="Helvetica"/>
-        </w:rPr>
-      </w:pPr>
-    </w:p>
-    <w:p>
-      <w:pPr>
-        <w:rPr>
-          <w:rFonts w:ascii="Helvetica" w:hAnsi="Helvetica" w:cs="Helvetica"/>
-        </w:rPr>
-      </w:pPr>
-    </w:p>
-    <w:p>
-      <w:pPr>
-        <w:rPr>
-          <w:rFonts w:ascii="Helvetica" w:hAnsi="Helvetica" w:cs="Helvetica"/>
-        </w:rPr>
-      </w:pPr>
-    </w:p>
-    <w:p>
-      <w:pPr>
-        <w:rPr>
-          <w:rFonts w:ascii="Helvetica" w:hAnsi="Helvetica" w:cs="Helvetica"/>
-        </w:rPr>
-      </w:pPr>
-    </w:p>
-    <w:p>
-      <w:pPr>
-        <w:rPr>
-          <w:rFonts w:ascii="Helvetica" w:hAnsi="Helvetica" w:cs="Helvetica"/>
-        </w:rPr>
-      </w:pPr>
-    </w:p>
-    <w:p>
-      <w:pPr>
-        <w:rPr>
-          <w:rFonts w:ascii="Helvetica" w:hAnsi="Helvetica" w:cs="Helvetica"/>
-        </w:rPr>
-      </w:pPr>
-      <w:r>
-        <w:rPr>
-          <w:rFonts w:ascii="Helvetica" w:hAnsi="Helvetica" w:cs="Helvetica"/>
-          <w:noProof/>
-        </w:rPr>
-        <w:drawing>
-          <wp:inline distT="0" distB="0" distL="0" distR="0" wp14:anchorId="4261B3E3" wp14:editId="393EDBF0">
-            <wp:extent cx="2900750" cy="1828800"/>
-            <wp:effectExtent l="0" t="0" r="0" b="0"/>
-            <wp:docPr id="16" name="Picture 16"/>
-            <wp:cNvGraphicFramePr>
-              <a:graphicFrameLocks xmlns:a="http://schemas.openxmlformats.org/drawingml/2006/main" noChangeAspect="1"/>
-            </wp:cNvGraphicFramePr>
-            <a:graphic xmlns:a="http://schemas.openxmlformats.org/drawingml/2006/main">
-              <a:graphicData uri="http://schemas.openxmlformats.org/drawingml/2006/picture">
-                <pic:pic xmlns:pic="http://schemas.openxmlformats.org/drawingml/2006/picture">
-                  <pic:nvPicPr>
-                    <pic:cNvPr id="0" name="Picture 3"/>
-                    <pic:cNvPicPr>
-                      <a:picLocks noChangeAspect="1" noChangeArrowheads="1"/>
-                    </pic:cNvPicPr>
-                  </pic:nvPicPr>
-                  <pic:blipFill>
-                    <a:blip r:embed="rId18" cstate="print">
-                      <a:extLst>
-                        <a:ext uri="{28A0092B-C50C-407E-A947-70E740481C1C}">
-                          <a14:useLocalDpi xmlns:a14="http://schemas.microsoft.com/office/drawing/2010/main" val="0"/>
-                        </a:ext>
-                      </a:extLst>
-                    </a:blip>
-                    <a:srcRect/>
-                    <a:stretch>
-                      <a:fillRect/>
-                    </a:stretch>
-                  </pic:blipFill>
-                  <pic:spPr bwMode="auto">
-                    <a:xfrm>
-                      <a:off x="0" y="0"/>
-                      <a:ext cx="2900750" cy="1828800"/>
-                    </a:xfrm>
-                    <a:prstGeom prst="rect">
-                      <a:avLst/>
-                    </a:prstGeom>
-                    <a:noFill/>
-                    <a:ln>
-                      <a:noFill/>
-                    </a:ln>
-                  </pic:spPr>
-                </pic:pic>
-              </a:graphicData>
-            </a:graphic>
-          </wp:inline>
-        </w:drawing>
-      </w:r>
-      <w:r>
-        <w:rPr>
-          <w:rFonts w:ascii="Helvetica" w:hAnsi="Helvetica" w:cs="Helvetica"/>
-          <w:noProof/>
-        </w:rPr>
-        <w:drawing>
-          <wp:inline distT="0" distB="0" distL="0" distR="0" wp14:anchorId="71FFBAB3" wp14:editId="7AAA6B85">
-            <wp:extent cx="2814690" cy="1828800"/>
-            <wp:effectExtent l="0" t="0" r="5080" b="0"/>
-            <wp:docPr id="15" name="Picture 15"/>
-            <wp:cNvGraphicFramePr>
-              <a:graphicFrameLocks xmlns:a="http://schemas.openxmlformats.org/drawingml/2006/main" noChangeAspect="1"/>
-            </wp:cNvGraphicFramePr>
-            <a:graphic xmlns:a="http://schemas.openxmlformats.org/drawingml/2006/main">
-              <a:graphicData uri="http://schemas.openxmlformats.org/drawingml/2006/picture">
-                <pic:pic xmlns:pic="http://schemas.openxmlformats.org/drawingml/2006/picture">
-                  <pic:nvPicPr>
-                    <pic:cNvPr id="0" name="Picture 2"/>
-                    <pic:cNvPicPr>
-                      <a:picLocks noChangeAspect="1" noChangeArrowheads="1"/>
-                    </pic:cNvPicPr>
-                  </pic:nvPicPr>
-                  <pic:blipFill>
-                    <a:blip r:embed="rId19" cstate="print">
-                      <a:extLst>
-                        <a:ext uri="{28A0092B-C50C-407E-A947-70E740481C1C}">
-                          <a14:useLocalDpi xmlns:a14="http://schemas.microsoft.com/office/drawing/2010/main" val="0"/>
-                        </a:ext>
-                      </a:extLst>
-                    </a:blip>
-                    <a:srcRect/>
-                    <a:stretch>
-                      <a:fillRect/>
-                    </a:stretch>
-                  </pic:blipFill>
-                  <pic:spPr bwMode="auto">
-                    <a:xfrm>
-                      <a:off x="0" y="0"/>
-                      <a:ext cx="2814690" cy="1828800"/>
-                    </a:xfrm>
-                    <a:prstGeom prst="rect">
-                      <a:avLst/>
-                    </a:prstGeom>
-                    <a:noFill/>
-                    <a:ln>
-                      <a:noFill/>
-                    </a:ln>
-                  </pic:spPr>
-                </pic:pic>
-              </a:graphicData>
-            </a:graphic>
-          </wp:inline>
-        </w:drawing>
-      </w:r>
-      <w:r>
-        <w:rPr>
-          <w:rFonts w:ascii="Helvetica" w:hAnsi="Helvetica" w:cs="Helvetica"/>
-        </w:rPr>
-        <w:t xml:space="preserve"> </w:t>
       </w:r>
     </w:p>
     <w:sectPr>
@@ -3899,7 +4537,6 @@
   <w:style w:type="character" w:default="1" w:styleId="DefaultParagraphFont">
     <w:name w:val="Default Paragraph Font"/>
     <w:uiPriority w:val="1"/>
-    <w:semiHidden/>
     <w:unhideWhenUsed/>
   </w:style>
   <w:style w:type="table" w:default="1" w:styleId="TableNormal">

</xml_diff>